<commit_message>
Change parameter name in Vigenere decode method
</commit_message>
<xml_diff>
--- a/AGD.12 Test-driven Development.docx
+++ b/AGD.12 Test-driven Development.docx
@@ -2552,6 +2552,9 @@
       </w:r>
       <w:r>
         <w:t xml:space="preserve"> BREAK DOWN THE PROBLEM</w:t>
+      </w:r>
+      <w:r>
+        <w:t>?</w:t>
       </w:r>
     </w:p>
     <w:p>
@@ -9947,18 +9950,18 @@
 </file>
 
 <file path=customXml/item1.xml><?xml version="1.0" encoding="utf-8"?>
+<p:properties xmlns:p="http://schemas.microsoft.com/office/2006/metadata/properties" xmlns:xsi="http://www.w3.org/2001/XMLSchema-instance" xmlns:pc="http://schemas.microsoft.com/office/infopath/2007/PartnerControls">
+  <documentManagement/>
+</p:properties>
+</file>
+
+<file path=customXml/item2.xml><?xml version="1.0" encoding="utf-8"?>
 <?mso-contentType ?>
 <FormTemplates xmlns="http://schemas.microsoft.com/sharepoint/v3/contenttype/forms">
   <Display>DocumentLibraryForm</Display>
   <Edit>DocumentLibraryForm</Edit>
   <New>DocumentLibraryForm</New>
 </FormTemplates>
-</file>
-
-<file path=customXml/item2.xml><?xml version="1.0" encoding="utf-8"?>
-<p:properties xmlns:p="http://schemas.microsoft.com/office/2006/metadata/properties" xmlns:xsi="http://www.w3.org/2001/XMLSchema-instance" xmlns:pc="http://schemas.microsoft.com/office/infopath/2007/PartnerControls">
-  <documentManagement/>
-</p:properties>
 </file>
 
 <file path=customXml/item3.xml><?xml version="1.0" encoding="utf-8"?>
@@ -10179,18 +10182,18 @@
 </file>
 
 <file path=customXml/itemProps1.xml><?xml version="1.0" encoding="utf-8"?>
-<ds:datastoreItem xmlns:ds="http://schemas.openxmlformats.org/officeDocument/2006/customXml" ds:itemID="{730B023D-2FE9-4E62-9B61-F1A3EA26957A}">
+<ds:datastoreItem xmlns:ds="http://schemas.openxmlformats.org/officeDocument/2006/customXml" ds:itemID="{F11BA5EC-389F-4476-93A6-265A5ACE28B2}">
   <ds:schemaRefs>
-    <ds:schemaRef ds:uri="http://schemas.microsoft.com/sharepoint/v3/contenttype/forms"/>
+    <ds:schemaRef ds:uri="http://schemas.microsoft.com/office/2006/metadata/properties"/>
+    <ds:schemaRef ds:uri="http://schemas.microsoft.com/office/infopath/2007/PartnerControls"/>
   </ds:schemaRefs>
 </ds:datastoreItem>
 </file>
 
 <file path=customXml/itemProps2.xml><?xml version="1.0" encoding="utf-8"?>
-<ds:datastoreItem xmlns:ds="http://schemas.openxmlformats.org/officeDocument/2006/customXml" ds:itemID="{F11BA5EC-389F-4476-93A6-265A5ACE28B2}">
+<ds:datastoreItem xmlns:ds="http://schemas.openxmlformats.org/officeDocument/2006/customXml" ds:itemID="{730B023D-2FE9-4E62-9B61-F1A3EA26957A}">
   <ds:schemaRefs>
-    <ds:schemaRef ds:uri="http://schemas.microsoft.com/office/2006/metadata/properties"/>
-    <ds:schemaRef ds:uri="http://schemas.microsoft.com/office/infopath/2007/PartnerControls"/>
+    <ds:schemaRef ds:uri="http://schemas.microsoft.com/sharepoint/v3/contenttype/forms"/>
   </ds:schemaRefs>
 </ds:datastoreItem>
 </file>

</xml_diff>